<commit_message>
updated favicon, links, and README
</commit_message>
<xml_diff>
--- a/docs/Updated Simply Perfect Website/SP2_CSS.docx
+++ b/docs/Updated Simply Perfect Website/SP2_CSS.docx
@@ -502,11 +502,149 @@
       <w:r>
         <w:rPr>
           <w:rFonts w:ascii="Monaco" w:eastAsia="Times New Roman" w:hAnsi="Monaco" w:cs="Times New Roman"/>
+          <w:color w:val="D7BA7D"/>
+          <w:sz w:val="18"/>
+          <w:szCs w:val="18"/>
+        </w:rPr>
+        <w:t>#contactphone</w:t>
+      </w:r>
+      <w:r>
+        <w:rPr>
+          <w:rFonts w:ascii="Monaco" w:eastAsia="Times New Roman" w:hAnsi="Monaco" w:cs="Times New Roman"/>
+          <w:color w:val="D4D4D4"/>
+          <w:sz w:val="18"/>
+          <w:szCs w:val="18"/>
+        </w:rPr>
+        <w:t xml:space="preserve">, </w:t>
+      </w:r>
+      <w:r>
+        <w:rPr>
+          <w:rFonts w:ascii="Monaco" w:eastAsia="Times New Roman" w:hAnsi="Monaco" w:cs="Times New Roman"/>
+          <w:color w:val="D7BA7D"/>
+          <w:sz w:val="18"/>
+          <w:szCs w:val="18"/>
+        </w:rPr>
+        <w:t>#contactemail</w:t>
+      </w:r>
+      <w:r>
+        <w:rPr>
+          <w:rFonts w:ascii="Monaco" w:eastAsia="Times New Roman" w:hAnsi="Monaco" w:cs="Times New Roman"/>
+          <w:color w:val="D4D4D4"/>
+          <w:sz w:val="18"/>
+          <w:szCs w:val="18"/>
+        </w:rPr>
+        <w:t xml:space="preserve"> {</w:t>
+      </w:r>
+    </w:p>
+    <w:p>
+      <w:pPr>
+        <w:shd w:val="clear" w:color="auto" w:fill="1E1E1E"/>
+        <w:spacing w:line="270" w:lineRule="atLeast"/>
+        <w:rPr>
+          <w:rFonts w:ascii="Monaco" w:eastAsia="Times New Roman" w:hAnsi="Monaco" w:cs="Times New Roman"/>
+          <w:color w:val="D4D4D4"/>
+          <w:sz w:val="18"/>
+          <w:szCs w:val="18"/>
+        </w:rPr>
+      </w:pPr>
+      <w:r>
+        <w:rPr>
+          <w:rFonts w:ascii="Monaco" w:eastAsia="Times New Roman" w:hAnsi="Monaco" w:cs="Times New Roman"/>
+          <w:color w:val="D4D4D4"/>
+          <w:sz w:val="18"/>
+          <w:szCs w:val="18"/>
+        </w:rPr>
+        <w:t xml:space="preserve">  </w:t>
+      </w:r>
+      <w:r>
+        <w:rPr>
+          <w:rFonts w:ascii="Monaco" w:eastAsia="Times New Roman" w:hAnsi="Monaco" w:cs="Times New Roman"/>
+          <w:color w:val="9CDCFE"/>
+          <w:sz w:val="18"/>
+          <w:szCs w:val="18"/>
+        </w:rPr>
+        <w:t>color</w:t>
+      </w:r>
+      <w:r>
+        <w:rPr>
+          <w:rFonts w:ascii="Monaco" w:eastAsia="Times New Roman" w:hAnsi="Monaco" w:cs="Times New Roman"/>
+          <w:color w:val="D4D4D4"/>
+          <w:sz w:val="18"/>
+          <w:szCs w:val="18"/>
+        </w:rPr>
+        <w:t xml:space="preserve">: </w:t>
+      </w:r>
+      <w:r>
+        <w:rPr>
+          <w:rFonts w:ascii="Monaco" w:eastAsia="Times New Roman" w:hAnsi="Monaco" w:cs="Times New Roman"/>
+          <w:color w:val="CE9178"/>
+          <w:sz w:val="18"/>
+          <w:szCs w:val="18"/>
+        </w:rPr>
+        <w:t>gray</w:t>
+      </w:r>
+      <w:r>
+        <w:rPr>
+          <w:rFonts w:ascii="Monaco" w:eastAsia="Times New Roman" w:hAnsi="Monaco" w:cs="Times New Roman"/>
+          <w:color w:val="D4D4D4"/>
+          <w:sz w:val="18"/>
+          <w:szCs w:val="18"/>
+        </w:rPr>
+        <w:t>;</w:t>
+      </w:r>
+    </w:p>
+    <w:p>
+      <w:pPr>
+        <w:shd w:val="clear" w:color="auto" w:fill="1E1E1E"/>
+        <w:spacing w:line="270" w:lineRule="atLeast"/>
+        <w:rPr>
+          <w:rFonts w:ascii="Monaco" w:eastAsia="Times New Roman" w:hAnsi="Monaco" w:cs="Times New Roman"/>
+          <w:color w:val="D4D4D4"/>
+          <w:sz w:val="18"/>
+          <w:szCs w:val="18"/>
+        </w:rPr>
+      </w:pPr>
+      <w:r>
+        <w:rPr>
+          <w:rFonts w:ascii="Monaco" w:eastAsia="Times New Roman" w:hAnsi="Monaco" w:cs="Times New Roman"/>
+          <w:color w:val="D4D4D4"/>
+          <w:sz w:val="18"/>
+          <w:szCs w:val="18"/>
+        </w:rPr>
+        <w:t>}</w:t>
+      </w:r>
+    </w:p>
+    <w:p>
+      <w:pPr>
+        <w:shd w:val="clear" w:color="auto" w:fill="1E1E1E"/>
+        <w:spacing w:line="270" w:lineRule="atLeast"/>
+        <w:rPr>
+          <w:rFonts w:ascii="Monaco" w:eastAsia="Times New Roman" w:hAnsi="Monaco" w:cs="Times New Roman"/>
+          <w:color w:val="D4D4D4"/>
+          <w:sz w:val="18"/>
+          <w:szCs w:val="18"/>
+        </w:rPr>
+      </w:pPr>
+    </w:p>
+    <w:p>
+      <w:pPr>
+        <w:shd w:val="clear" w:color="auto" w:fill="1E1E1E"/>
+        <w:spacing w:line="270" w:lineRule="atLeast"/>
+        <w:rPr>
+          <w:rFonts w:ascii="Monaco" w:eastAsia="Times New Roman" w:hAnsi="Monaco" w:cs="Times New Roman"/>
+          <w:color w:val="D4D4D4"/>
+          <w:sz w:val="18"/>
+          <w:szCs w:val="18"/>
+        </w:rPr>
+      </w:pPr>
+      <w:r>
+        <w:rPr>
+          <w:rFonts w:ascii="Monaco" w:eastAsia="Times New Roman" w:hAnsi="Monaco" w:cs="Times New Roman"/>
           <w:color w:val="6A9955"/>
           <w:sz w:val="18"/>
           <w:szCs w:val="18"/>
         </w:rPr>
-        <w:t>/* Text Color Ends*/</w:t>
+        <w:t>/* Text Color Ends */</w:t>
       </w:r>
     </w:p>
     <w:p>
@@ -1329,126 +1467,6 @@
           <w:szCs w:val="18"/>
         </w:rPr>
         <w:t>: ;</w:t>
-      </w:r>
-    </w:p>
-    <w:p>
-      <w:pPr>
-        <w:shd w:val="clear" w:color="auto" w:fill="1E1E1E"/>
-        <w:spacing w:line="270" w:lineRule="atLeast"/>
-        <w:rPr>
-          <w:rFonts w:ascii="Monaco" w:eastAsia="Times New Roman" w:hAnsi="Monaco" w:cs="Times New Roman"/>
-          <w:color w:val="D4D4D4"/>
-          <w:sz w:val="18"/>
-          <w:szCs w:val="18"/>
-        </w:rPr>
-      </w:pPr>
-      <w:r>
-        <w:rPr>
-          <w:rFonts w:ascii="Monaco" w:eastAsia="Times New Roman" w:hAnsi="Monaco" w:cs="Times New Roman"/>
-          <w:color w:val="D4D4D4"/>
-          <w:sz w:val="18"/>
-          <w:szCs w:val="18"/>
-        </w:rPr>
-        <w:t>}</w:t>
-      </w:r>
-    </w:p>
-    <w:p>
-      <w:pPr>
-        <w:shd w:val="clear" w:color="auto" w:fill="1E1E1E"/>
-        <w:spacing w:line="270" w:lineRule="atLeast"/>
-        <w:rPr>
-          <w:rFonts w:ascii="Monaco" w:eastAsia="Times New Roman" w:hAnsi="Monaco" w:cs="Times New Roman"/>
-          <w:color w:val="D4D4D4"/>
-          <w:sz w:val="18"/>
-          <w:szCs w:val="18"/>
-        </w:rPr>
-      </w:pPr>
-    </w:p>
-    <w:p>
-      <w:pPr>
-        <w:shd w:val="clear" w:color="auto" w:fill="1E1E1E"/>
-        <w:spacing w:line="270" w:lineRule="atLeast"/>
-        <w:rPr>
-          <w:rFonts w:ascii="Monaco" w:eastAsia="Times New Roman" w:hAnsi="Monaco" w:cs="Times New Roman"/>
-          <w:color w:val="D4D4D4"/>
-          <w:sz w:val="18"/>
-          <w:szCs w:val="18"/>
-        </w:rPr>
-      </w:pPr>
-      <w:r>
-        <w:rPr>
-          <w:rFonts w:ascii="Monaco" w:eastAsia="Times New Roman" w:hAnsi="Monaco" w:cs="Times New Roman"/>
-          <w:color w:val="D7BA7D"/>
-          <w:sz w:val="18"/>
-          <w:szCs w:val="18"/>
-        </w:rPr>
-        <w:t>.contactus</w:t>
-      </w:r>
-      <w:r>
-        <w:rPr>
-          <w:rFonts w:ascii="Monaco" w:eastAsia="Times New Roman" w:hAnsi="Monaco" w:cs="Times New Roman"/>
-          <w:color w:val="D4D4D4"/>
-          <w:sz w:val="18"/>
-          <w:szCs w:val="18"/>
-        </w:rPr>
-        <w:t xml:space="preserve"> {</w:t>
-      </w:r>
-    </w:p>
-    <w:p>
-      <w:pPr>
-        <w:shd w:val="clear" w:color="auto" w:fill="1E1E1E"/>
-        <w:spacing w:line="270" w:lineRule="atLeast"/>
-        <w:rPr>
-          <w:rFonts w:ascii="Monaco" w:eastAsia="Times New Roman" w:hAnsi="Monaco" w:cs="Times New Roman"/>
-          <w:color w:val="D4D4D4"/>
-          <w:sz w:val="18"/>
-          <w:szCs w:val="18"/>
-        </w:rPr>
-      </w:pPr>
-      <w:r>
-        <w:rPr>
-          <w:rFonts w:ascii="Monaco" w:eastAsia="Times New Roman" w:hAnsi="Monaco" w:cs="Times New Roman"/>
-          <w:color w:val="D4D4D4"/>
-          <w:sz w:val="18"/>
-          <w:szCs w:val="18"/>
-        </w:rPr>
-        <w:t xml:space="preserve">  </w:t>
-      </w:r>
-      <w:r>
-        <w:rPr>
-          <w:rFonts w:ascii="Monaco" w:eastAsia="Times New Roman" w:hAnsi="Monaco" w:cs="Times New Roman"/>
-          <w:color w:val="9CDCFE"/>
-          <w:sz w:val="18"/>
-          <w:szCs w:val="18"/>
-        </w:rPr>
-        <w:t>margin-bottom</w:t>
-      </w:r>
-      <w:r>
-        <w:rPr>
-          <w:rFonts w:ascii="Monaco" w:eastAsia="Times New Roman" w:hAnsi="Monaco" w:cs="Times New Roman"/>
-          <w:color w:val="D4D4D4"/>
-          <w:sz w:val="18"/>
-          <w:szCs w:val="18"/>
-        </w:rPr>
-        <w:t xml:space="preserve">: </w:t>
-      </w:r>
-      <w:r>
-        <w:rPr>
-          <w:rFonts w:ascii="Monaco" w:eastAsia="Times New Roman" w:hAnsi="Monaco" w:cs="Times New Roman"/>
-          <w:color w:val="B5CEA8"/>
-          <w:sz w:val="18"/>
-          <w:szCs w:val="18"/>
-        </w:rPr>
-        <w:t>0px</w:t>
-      </w:r>
-      <w:r>
-        <w:rPr>
-          <w:rFonts w:ascii="Monaco" w:eastAsia="Times New Roman" w:hAnsi="Monaco" w:cs="Times New Roman"/>
-          <w:color w:val="D4D4D4"/>
-          <w:sz w:val="18"/>
-          <w:szCs w:val="18"/>
-        </w:rPr>
-        <w:t>;</w:t>
       </w:r>
     </w:p>
     <w:p>
@@ -1499,6 +1517,126 @@
       <w:r>
         <w:rPr>
           <w:rFonts w:ascii="Monaco" w:eastAsia="Times New Roman" w:hAnsi="Monaco" w:cs="Times New Roman"/>
+          <w:color w:val="D7BA7D"/>
+          <w:sz w:val="18"/>
+          <w:szCs w:val="18"/>
+        </w:rPr>
+        <w:t>.contactus</w:t>
+      </w:r>
+      <w:r>
+        <w:rPr>
+          <w:rFonts w:ascii="Monaco" w:eastAsia="Times New Roman" w:hAnsi="Monaco" w:cs="Times New Roman"/>
+          <w:color w:val="D4D4D4"/>
+          <w:sz w:val="18"/>
+          <w:szCs w:val="18"/>
+        </w:rPr>
+        <w:t xml:space="preserve"> {</w:t>
+      </w:r>
+    </w:p>
+    <w:p>
+      <w:pPr>
+        <w:shd w:val="clear" w:color="auto" w:fill="1E1E1E"/>
+        <w:spacing w:line="270" w:lineRule="atLeast"/>
+        <w:rPr>
+          <w:rFonts w:ascii="Monaco" w:eastAsia="Times New Roman" w:hAnsi="Monaco" w:cs="Times New Roman"/>
+          <w:color w:val="D4D4D4"/>
+          <w:sz w:val="18"/>
+          <w:szCs w:val="18"/>
+        </w:rPr>
+      </w:pPr>
+      <w:r>
+        <w:rPr>
+          <w:rFonts w:ascii="Monaco" w:eastAsia="Times New Roman" w:hAnsi="Monaco" w:cs="Times New Roman"/>
+          <w:color w:val="D4D4D4"/>
+          <w:sz w:val="18"/>
+          <w:szCs w:val="18"/>
+        </w:rPr>
+        <w:t xml:space="preserve">  </w:t>
+      </w:r>
+      <w:r>
+        <w:rPr>
+          <w:rFonts w:ascii="Monaco" w:eastAsia="Times New Roman" w:hAnsi="Monaco" w:cs="Times New Roman"/>
+          <w:color w:val="9CDCFE"/>
+          <w:sz w:val="18"/>
+          <w:szCs w:val="18"/>
+        </w:rPr>
+        <w:t>margin-bottom</w:t>
+      </w:r>
+      <w:r>
+        <w:rPr>
+          <w:rFonts w:ascii="Monaco" w:eastAsia="Times New Roman" w:hAnsi="Monaco" w:cs="Times New Roman"/>
+          <w:color w:val="D4D4D4"/>
+          <w:sz w:val="18"/>
+          <w:szCs w:val="18"/>
+        </w:rPr>
+        <w:t xml:space="preserve">: </w:t>
+      </w:r>
+      <w:r>
+        <w:rPr>
+          <w:rFonts w:ascii="Monaco" w:eastAsia="Times New Roman" w:hAnsi="Monaco" w:cs="Times New Roman"/>
+          <w:color w:val="B5CEA8"/>
+          <w:sz w:val="18"/>
+          <w:szCs w:val="18"/>
+        </w:rPr>
+        <w:t>0px</w:t>
+      </w:r>
+      <w:r>
+        <w:rPr>
+          <w:rFonts w:ascii="Monaco" w:eastAsia="Times New Roman" w:hAnsi="Monaco" w:cs="Times New Roman"/>
+          <w:color w:val="D4D4D4"/>
+          <w:sz w:val="18"/>
+          <w:szCs w:val="18"/>
+        </w:rPr>
+        <w:t>;</w:t>
+      </w:r>
+    </w:p>
+    <w:p>
+      <w:pPr>
+        <w:shd w:val="clear" w:color="auto" w:fill="1E1E1E"/>
+        <w:spacing w:line="270" w:lineRule="atLeast"/>
+        <w:rPr>
+          <w:rFonts w:ascii="Monaco" w:eastAsia="Times New Roman" w:hAnsi="Monaco" w:cs="Times New Roman"/>
+          <w:color w:val="D4D4D4"/>
+          <w:sz w:val="18"/>
+          <w:szCs w:val="18"/>
+        </w:rPr>
+      </w:pPr>
+      <w:r>
+        <w:rPr>
+          <w:rFonts w:ascii="Monaco" w:eastAsia="Times New Roman" w:hAnsi="Monaco" w:cs="Times New Roman"/>
+          <w:color w:val="D4D4D4"/>
+          <w:sz w:val="18"/>
+          <w:szCs w:val="18"/>
+        </w:rPr>
+        <w:t>}</w:t>
+      </w:r>
+    </w:p>
+    <w:p>
+      <w:pPr>
+        <w:shd w:val="clear" w:color="auto" w:fill="1E1E1E"/>
+        <w:spacing w:line="270" w:lineRule="atLeast"/>
+        <w:rPr>
+          <w:rFonts w:ascii="Monaco" w:eastAsia="Times New Roman" w:hAnsi="Monaco" w:cs="Times New Roman"/>
+          <w:color w:val="D4D4D4"/>
+          <w:sz w:val="18"/>
+          <w:szCs w:val="18"/>
+        </w:rPr>
+      </w:pPr>
+    </w:p>
+    <w:p>
+      <w:pPr>
+        <w:shd w:val="clear" w:color="auto" w:fill="1E1E1E"/>
+        <w:spacing w:line="270" w:lineRule="atLeast"/>
+        <w:rPr>
+          <w:rFonts w:ascii="Monaco" w:eastAsia="Times New Roman" w:hAnsi="Monaco" w:cs="Times New Roman"/>
+          <w:color w:val="D4D4D4"/>
+          <w:sz w:val="18"/>
+          <w:szCs w:val="18"/>
+        </w:rPr>
+      </w:pPr>
+      <w:r>
+        <w:rPr>
+          <w:rFonts w:ascii="Monaco" w:eastAsia="Times New Roman" w:hAnsi="Monaco" w:cs="Times New Roman"/>
           <w:color w:val="6A9955"/>
           <w:sz w:val="18"/>
           <w:szCs w:val="18"/>
@@ -2343,76 +2481,13 @@
           <w:sz w:val="18"/>
           <w:szCs w:val="18"/>
         </w:rPr>
-        <w:t>/* .jumbotron {</w:t>
-      </w:r>
-    </w:p>
-    <w:p>
-      <w:pPr>
-        <w:shd w:val="clear" w:color="auto" w:fill="1E1E1E"/>
-        <w:spacing w:line="270" w:lineRule="atLeast"/>
-        <w:rPr>
-          <w:rFonts w:ascii="Monaco" w:eastAsia="Times New Roman" w:hAnsi="Monaco" w:cs="Times New Roman"/>
-          <w:color w:val="D4D4D4"/>
-          <w:sz w:val="18"/>
-          <w:szCs w:val="18"/>
-        </w:rPr>
-      </w:pPr>
-      <w:r>
-        <w:rPr>
-          <w:rFonts w:ascii="Monaco" w:eastAsia="Times New Roman" w:hAnsi="Monaco" w:cs="Times New Roman"/>
-          <w:color w:val="6A9955"/>
-          <w:sz w:val="18"/>
-          <w:szCs w:val="18"/>
-        </w:rPr>
-        <w:t xml:space="preserve">  background-image: url("../img/evie-shaffer-725935-unsplash.jpg");</w:t>
-      </w:r>
-    </w:p>
-    <w:p>
-      <w:pPr>
-        <w:shd w:val="clear" w:color="auto" w:fill="1E1E1E"/>
-        <w:spacing w:line="270" w:lineRule="atLeast"/>
-        <w:rPr>
-          <w:rFonts w:ascii="Monaco" w:eastAsia="Times New Roman" w:hAnsi="Monaco" w:cs="Times New Roman"/>
-          <w:color w:val="D4D4D4"/>
-          <w:sz w:val="18"/>
-          <w:szCs w:val="18"/>
-        </w:rPr>
-      </w:pPr>
-      <w:r>
-        <w:rPr>
-          <w:rFonts w:ascii="Monaco" w:eastAsia="Times New Roman" w:hAnsi="Monaco" w:cs="Times New Roman"/>
-          <w:color w:val="6A9955"/>
-          <w:sz w:val="18"/>
-          <w:szCs w:val="18"/>
-        </w:rPr>
-        <w:t xml:space="preserve">  background-size: cover;</w:t>
-      </w:r>
-    </w:p>
-    <w:p>
-      <w:pPr>
-        <w:shd w:val="clear" w:color="auto" w:fill="1E1E1E"/>
-        <w:spacing w:line="270" w:lineRule="atLeast"/>
-        <w:rPr>
-          <w:rFonts w:ascii="Monaco" w:eastAsia="Times New Roman" w:hAnsi="Monaco" w:cs="Times New Roman"/>
-          <w:color w:val="D4D4D4"/>
-          <w:sz w:val="18"/>
-          <w:szCs w:val="18"/>
-        </w:rPr>
-      </w:pPr>
-      <w:r>
-        <w:rPr>
-          <w:rFonts w:ascii="Monaco" w:eastAsia="Times New Roman" w:hAnsi="Monaco" w:cs="Times New Roman"/>
-          <w:color w:val="6A9955"/>
-          <w:sz w:val="18"/>
-          <w:szCs w:val="18"/>
-        </w:rPr>
-        <w:t>} */</w:t>
-      </w:r>
-    </w:p>
-    <w:p>
-      <w:pPr>
-        <w:shd w:val="clear" w:color="auto" w:fill="1E1E1E"/>
-        <w:spacing w:line="270" w:lineRule="atLeast"/>
+        <w:t>/* Modal Ends */</w:t>
+      </w:r>
+    </w:p>
+    <w:p>
+      <w:pPr>
+        <w:shd w:val="clear" w:color="auto" w:fill="1E1E1E"/>
+        <w:spacing w:after="240" w:line="270" w:lineRule="atLeast"/>
         <w:rPr>
           <w:rFonts w:ascii="Monaco" w:eastAsia="Times New Roman" w:hAnsi="Monaco" w:cs="Times New Roman"/>
           <w:color w:val="D4D4D4"/>

</xml_diff>